<commit_message>
New provinces, more characters, more research resources
</commit_message>
<xml_diff>
--- a/Hjaldrgud's research and resources/Om Opplandskongene.docx
+++ b/Hjaldrgud's research and resources/Om Opplandskongene.docx
@@ -203,181 +203,115 @@
           <w:szCs w:val="20"/>
           <w:lang w:val="nb-NO"/>
         </w:rPr>
-        <w:t>-</w:t>
-      </w:r>
-      <w:r>
-        <w:rPr>
-          <w:rFonts w:ascii="Calibri" w:hAnsi="Calibri"/>
-          <w:i w:val="false"/>
-          <w:iCs w:val="false"/>
-          <w:sz w:val="20"/>
-          <w:szCs w:val="20"/>
-          <w:lang w:val="nb-NO"/>
-        </w:rPr>
-        <w:t>Ryddet Värmland</w:t>
-      </w:r>
-    </w:p>
-    <w:p>
-      <w:pPr>
-        <w:pStyle w:val="Normal"/>
-        <w:bidi w:val="0"/>
-        <w:jc w:val="start"/>
-        <w:rPr>
-          <w:rFonts w:ascii="Calibri" w:hAnsi="Calibri"/>
-          <w:i w:val="false"/>
-          <w:i w:val="false"/>
-          <w:iCs w:val="false"/>
-          <w:sz w:val="20"/>
-          <w:szCs w:val="20"/>
-          <w:lang w:val="nb-NO"/>
-        </w:rPr>
-      </w:pPr>
-      <w:r>
-        <w:rPr>
-          <w:rFonts w:ascii="Calibri" w:hAnsi="Calibri"/>
-          <w:i w:val="false"/>
-          <w:iCs w:val="false"/>
-          <w:sz w:val="20"/>
-          <w:szCs w:val="20"/>
-          <w:lang w:val="nb-NO"/>
-        </w:rPr>
-        <w:t>-</w:t>
-      </w:r>
-      <w:r>
-        <w:rPr>
-          <w:rFonts w:ascii="Calibri" w:hAnsi="Calibri"/>
-          <w:i w:val="false"/>
-          <w:iCs w:val="false"/>
-          <w:sz w:val="20"/>
-          <w:szCs w:val="20"/>
-          <w:lang w:val="nb-NO"/>
-        </w:rPr>
-        <w:t xml:space="preserve">Flyktet for </w:t>
-      </w:r>
-      <w:r>
-        <w:rPr>
-          <w:rFonts w:ascii="Calibri" w:hAnsi="Calibri"/>
-          <w:i w:val="false"/>
-          <w:iCs w:val="false"/>
-          <w:sz w:val="20"/>
-          <w:szCs w:val="20"/>
-          <w:lang w:val="nb-NO"/>
-        </w:rPr>
-        <w:t>Ivar Vidfavne</w:t>
-      </w:r>
-    </w:p>
-    <w:p>
-      <w:pPr>
-        <w:pStyle w:val="Normal"/>
-        <w:bidi w:val="0"/>
-        <w:jc w:val="start"/>
-        <w:rPr>
-          <w:rFonts w:ascii="Calibri" w:hAnsi="Calibri"/>
-          <w:i w:val="false"/>
-          <w:i w:val="false"/>
-          <w:iCs w:val="false"/>
-          <w:sz w:val="20"/>
-          <w:szCs w:val="20"/>
-          <w:lang w:val="nb-NO"/>
-        </w:rPr>
-      </w:pPr>
-      <w:r>
-        <w:rPr>
-          <w:rFonts w:ascii="Calibri" w:hAnsi="Calibri"/>
-          <w:i w:val="false"/>
-          <w:iCs w:val="false"/>
-          <w:sz w:val="20"/>
-          <w:szCs w:val="20"/>
-          <w:lang w:val="nb-NO"/>
-        </w:rPr>
-        <w:t>-</w:t>
-      </w:r>
-      <w:r>
-        <w:rPr>
-          <w:rFonts w:ascii="Calibri" w:hAnsi="Calibri"/>
-          <w:i w:val="false"/>
-          <w:iCs w:val="false"/>
-          <w:sz w:val="20"/>
-          <w:szCs w:val="20"/>
-          <w:lang w:val="nb-NO"/>
-        </w:rPr>
-        <w:t>Var konge I Värmland til han ble “eldgammal”.</w:t>
-      </w:r>
-    </w:p>
-    <w:p>
-      <w:pPr>
-        <w:pStyle w:val="Normal"/>
-        <w:bidi w:val="0"/>
-        <w:jc w:val="start"/>
-        <w:rPr>
-          <w:rFonts w:ascii="Calibri" w:hAnsi="Calibri"/>
-          <w:i w:val="false"/>
-          <w:i w:val="false"/>
-          <w:iCs w:val="false"/>
-          <w:sz w:val="20"/>
-          <w:szCs w:val="20"/>
-          <w:lang w:val="nb-NO"/>
-        </w:rPr>
-      </w:pPr>
-      <w:r>
-        <w:rPr>
-          <w:rFonts w:ascii="Calibri" w:hAnsi="Calibri"/>
-          <w:i w:val="false"/>
-          <w:iCs w:val="false"/>
-          <w:sz w:val="20"/>
-          <w:szCs w:val="20"/>
-          <w:lang w:val="nb-NO"/>
-        </w:rPr>
-        <w:t>-</w:t>
-      </w:r>
-      <w:r>
-        <w:rPr>
-          <w:rFonts w:ascii="Calibri" w:hAnsi="Calibri"/>
-          <w:i w:val="false"/>
-          <w:iCs w:val="false"/>
-          <w:sz w:val="20"/>
-          <w:szCs w:val="20"/>
-          <w:lang w:val="nb-NO"/>
-        </w:rPr>
-        <w:t>Kona het Sølva, søster til Sølve den gamle som rydda Solør (hedmark)</w:t>
-      </w:r>
-    </w:p>
-    <w:p>
-      <w:pPr>
-        <w:pStyle w:val="Normal"/>
-        <w:bidi w:val="0"/>
-        <w:jc w:val="start"/>
-        <w:rPr>
-          <w:rFonts w:ascii="Calibri" w:hAnsi="Calibri"/>
-          <w:i w:val="false"/>
-          <w:i w:val="false"/>
-          <w:iCs w:val="false"/>
-          <w:sz w:val="20"/>
-          <w:szCs w:val="20"/>
-          <w:lang w:val="nb-NO"/>
-        </w:rPr>
-      </w:pPr>
-      <w:r>
-        <w:rPr>
-          <w:rFonts w:ascii="Calibri" w:hAnsi="Calibri"/>
-          <w:i w:val="false"/>
-          <w:iCs w:val="false"/>
-          <w:sz w:val="20"/>
-          <w:szCs w:val="20"/>
-          <w:lang w:val="nb-NO"/>
-        </w:rPr>
-        <w:t>-</w:t>
-      </w:r>
-      <w:r>
-        <w:rPr>
-          <w:rFonts w:ascii="Calibri" w:hAnsi="Calibri"/>
-          <w:i w:val="false"/>
-          <w:iCs w:val="false"/>
-          <w:sz w:val="20"/>
-          <w:szCs w:val="20"/>
-          <w:lang w:val="nb-NO"/>
-        </w:rPr>
-        <w:t>Fikk to sønner sammen, Ingjald og Halfdan</w:t>
+        <w:t>-Ryddet Värmland</w:t>
+      </w:r>
+    </w:p>
+    <w:p>
+      <w:pPr>
+        <w:pStyle w:val="Normal"/>
+        <w:bidi w:val="0"/>
+        <w:jc w:val="start"/>
+        <w:rPr>
+          <w:rFonts w:ascii="Calibri" w:hAnsi="Calibri"/>
+          <w:i w:val="false"/>
+          <w:i w:val="false"/>
+          <w:iCs w:val="false"/>
+          <w:sz w:val="20"/>
+          <w:szCs w:val="20"/>
+          <w:lang w:val="nb-NO"/>
+        </w:rPr>
+      </w:pPr>
+      <w:r>
+        <w:rPr>
+          <w:rFonts w:ascii="Calibri" w:hAnsi="Calibri"/>
+          <w:i w:val="false"/>
+          <w:iCs w:val="false"/>
+          <w:sz w:val="20"/>
+          <w:szCs w:val="20"/>
+          <w:lang w:val="nb-NO"/>
+        </w:rPr>
+        <w:t>-Flyktet for Ivar Vidfavne</w:t>
+      </w:r>
+    </w:p>
+    <w:p>
+      <w:pPr>
+        <w:pStyle w:val="Normal"/>
+        <w:bidi w:val="0"/>
+        <w:jc w:val="start"/>
+        <w:rPr>
+          <w:rFonts w:ascii="Calibri" w:hAnsi="Calibri"/>
+          <w:i w:val="false"/>
+          <w:i w:val="false"/>
+          <w:iCs w:val="false"/>
+          <w:sz w:val="20"/>
+          <w:szCs w:val="20"/>
+          <w:lang w:val="nb-NO"/>
+        </w:rPr>
+      </w:pPr>
+      <w:r>
+        <w:rPr>
+          <w:rFonts w:ascii="Calibri" w:hAnsi="Calibri"/>
+          <w:i w:val="false"/>
+          <w:iCs w:val="false"/>
+          <w:sz w:val="20"/>
+          <w:szCs w:val="20"/>
+          <w:lang w:val="nb-NO"/>
+        </w:rPr>
+        <w:t>-Var konge I Värmland til han ble “eldgammal”.</w:t>
+      </w:r>
+    </w:p>
+    <w:p>
+      <w:pPr>
+        <w:pStyle w:val="Normal"/>
+        <w:bidi w:val="0"/>
+        <w:jc w:val="start"/>
+        <w:rPr>
+          <w:rFonts w:ascii="Calibri" w:hAnsi="Calibri"/>
+          <w:i w:val="false"/>
+          <w:i w:val="false"/>
+          <w:iCs w:val="false"/>
+          <w:sz w:val="20"/>
+          <w:szCs w:val="20"/>
+          <w:lang w:val="nb-NO"/>
+        </w:rPr>
+      </w:pPr>
+      <w:r>
+        <w:rPr>
+          <w:rFonts w:ascii="Calibri" w:hAnsi="Calibri"/>
+          <w:i w:val="false"/>
+          <w:iCs w:val="false"/>
+          <w:sz w:val="20"/>
+          <w:szCs w:val="20"/>
+          <w:lang w:val="nb-NO"/>
+        </w:rPr>
+        <w:t>-Kona het Sølva, søster til Sølve den gamle som rydda Solør (hedmark)</w:t>
+      </w:r>
+    </w:p>
+    <w:p>
+      <w:pPr>
+        <w:pStyle w:val="Normal"/>
+        <w:bidi w:val="0"/>
+        <w:jc w:val="start"/>
+        <w:rPr>
+          <w:rFonts w:ascii="Calibri" w:hAnsi="Calibri"/>
+          <w:i w:val="false"/>
+          <w:i w:val="false"/>
+          <w:iCs w:val="false"/>
+          <w:sz w:val="20"/>
+          <w:szCs w:val="20"/>
+          <w:lang w:val="nb-NO"/>
+        </w:rPr>
+      </w:pPr>
+      <w:r>
+        <w:rPr>
+          <w:rFonts w:ascii="Calibri" w:hAnsi="Calibri"/>
+          <w:i w:val="false"/>
+          <w:iCs w:val="false"/>
+          <w:sz w:val="20"/>
+          <w:szCs w:val="20"/>
+          <w:lang w:val="nb-NO"/>
+        </w:rPr>
+        <w:t>-Fikk to sønner sammen, Ingjald og Halfdan</w:t>
       </w:r>
     </w:p>
     <w:p>
@@ -547,18 +481,7 @@
           <w:szCs w:val="20"/>
           <w:lang w:val="nb-NO"/>
         </w:rPr>
-        <w:t xml:space="preserve">-Halfdan giftet seg med Åsa, dattrer av kong Eysteinn Illråde </w:t>
-      </w:r>
-      <w:r>
-        <w:rPr>
-          <w:rFonts w:ascii="Calibri" w:hAnsi="Calibri"/>
-          <w:i w:val="false"/>
-          <w:iCs w:val="false"/>
-          <w:sz w:val="20"/>
-          <w:szCs w:val="20"/>
-          <w:lang w:val="nb-NO"/>
-        </w:rPr>
-        <w:t>av Heid</w:t>
+        <w:t>-Halfdan giftet seg med Åsa, dattrer av kong Eysteinn Illråde av Heid</w:t>
       </w:r>
     </w:p>
     <w:p>
@@ -612,18 +535,7 @@
           <w:szCs w:val="20"/>
           <w:lang w:val="nb-NO"/>
         </w:rPr>
-        <w:t>-</w:t>
-      </w:r>
-      <w:r>
-        <w:rPr>
-          <w:rFonts w:ascii="Calibri" w:hAnsi="Calibri"/>
-          <w:i w:val="false"/>
-          <w:iCs w:val="false"/>
-          <w:sz w:val="20"/>
-          <w:szCs w:val="20"/>
-          <w:lang w:val="nb-NO"/>
-        </w:rPr>
-        <w:t>Halfdan hersket over Solør, Raumariki og myte av heidmørk</w:t>
+        <w:t>-Halfdan hersket over Solør, Raumariki og myte av heidmørk</w:t>
       </w:r>
     </w:p>
     <w:p>
@@ -793,94 +705,61 @@
           <w:szCs w:val="20"/>
           <w:lang w:val="nb-NO"/>
         </w:rPr>
-        <w:t xml:space="preserve">-Agnar Eiriks far var sølnn av kong Sigtrygg av </w:t>
-      </w:r>
-      <w:r>
-        <w:rPr>
-          <w:rFonts w:ascii="Calibri" w:hAnsi="Calibri"/>
-          <w:i w:val="false"/>
-          <w:iCs w:val="false"/>
-          <w:sz w:val="20"/>
-          <w:szCs w:val="20"/>
-          <w:lang w:val="nb-NO"/>
-        </w:rPr>
-        <w:t>Vindli</w:t>
-      </w:r>
-    </w:p>
-    <w:p>
-      <w:pPr>
-        <w:pStyle w:val="Normal"/>
-        <w:bidi w:val="0"/>
-        <w:jc w:val="start"/>
-        <w:rPr>
-          <w:rFonts w:ascii="Calibri" w:hAnsi="Calibri"/>
-          <w:i w:val="false"/>
-          <w:i w:val="false"/>
-          <w:iCs w:val="false"/>
-          <w:sz w:val="20"/>
-          <w:szCs w:val="20"/>
-          <w:lang w:val="nb-NO"/>
-        </w:rPr>
-      </w:pPr>
-      <w:r>
-        <w:rPr>
-          <w:rFonts w:ascii="Calibri" w:hAnsi="Calibri"/>
-          <w:i w:val="false"/>
-          <w:iCs w:val="false"/>
-          <w:sz w:val="20"/>
-          <w:szCs w:val="20"/>
-          <w:lang w:val="nb-NO"/>
-        </w:rPr>
-        <w:t>-</w:t>
-      </w:r>
-      <w:r>
-        <w:rPr>
-          <w:rFonts w:ascii="Calibri" w:hAnsi="Calibri"/>
-          <w:i w:val="false"/>
-          <w:iCs w:val="false"/>
-          <w:sz w:val="20"/>
-          <w:szCs w:val="20"/>
-          <w:lang w:val="nb-NO"/>
-        </w:rPr>
-        <w:t>Halfdan var sønnen hans</w:t>
-      </w:r>
-    </w:p>
-    <w:p>
-      <w:pPr>
-        <w:pStyle w:val="Normal"/>
-        <w:bidi w:val="0"/>
-        <w:jc w:val="start"/>
-        <w:rPr>
-          <w:rFonts w:ascii="Calibri" w:hAnsi="Calibri"/>
-          <w:i w:val="false"/>
-          <w:i w:val="false"/>
-          <w:iCs w:val="false"/>
-          <w:sz w:val="20"/>
-          <w:szCs w:val="20"/>
-          <w:lang w:val="nb-NO"/>
-        </w:rPr>
-      </w:pPr>
-      <w:r>
-        <w:rPr>
-          <w:rFonts w:ascii="Calibri" w:hAnsi="Calibri"/>
-          <w:i w:val="false"/>
-          <w:iCs w:val="false"/>
-          <w:sz w:val="20"/>
-          <w:szCs w:val="20"/>
-          <w:lang w:val="nb-NO"/>
-        </w:rPr>
-        <w:t>-</w:t>
-      </w:r>
-      <w:r>
-        <w:rPr>
-          <w:rFonts w:ascii="Calibri" w:hAnsi="Calibri"/>
-          <w:i w:val="false"/>
-          <w:iCs w:val="false"/>
-          <w:sz w:val="20"/>
-          <w:szCs w:val="20"/>
-          <w:lang w:val="nb-NO"/>
-        </w:rPr>
-        <w:t>Døde av drukning</w:t>
+        <w:t>-Agnar Eiriks far var sølnn av kong Sigtrygg av Vindli</w:t>
+      </w:r>
+    </w:p>
+    <w:p>
+      <w:pPr>
+        <w:pStyle w:val="Normal"/>
+        <w:bidi w:val="0"/>
+        <w:jc w:val="start"/>
+        <w:rPr>
+          <w:rFonts w:ascii="Calibri" w:hAnsi="Calibri"/>
+          <w:i w:val="false"/>
+          <w:i w:val="false"/>
+          <w:iCs w:val="false"/>
+          <w:sz w:val="20"/>
+          <w:szCs w:val="20"/>
+          <w:lang w:val="nb-NO"/>
+        </w:rPr>
+      </w:pPr>
+      <w:r>
+        <w:rPr>
+          <w:rFonts w:ascii="Calibri" w:hAnsi="Calibri"/>
+          <w:i w:val="false"/>
+          <w:iCs w:val="false"/>
+          <w:sz w:val="20"/>
+          <w:szCs w:val="20"/>
+          <w:lang w:val="nb-NO"/>
+        </w:rPr>
+        <w:t>-Halfdan var sønnen hans</w:t>
+      </w:r>
+    </w:p>
+    <w:p>
+      <w:pPr>
+        <w:pStyle w:val="Normal"/>
+        <w:bidi w:val="0"/>
+        <w:jc w:val="start"/>
+        <w:rPr>
+          <w:rFonts w:ascii="Calibri" w:hAnsi="Calibri"/>
+          <w:i w:val="false"/>
+          <w:i w:val="false"/>
+          <w:iCs w:val="false"/>
+          <w:sz w:val="20"/>
+          <w:szCs w:val="20"/>
+          <w:lang w:val="nb-NO"/>
+        </w:rPr>
+      </w:pPr>
+      <w:r>
+        <w:rPr>
+          <w:rFonts w:ascii="Calibri" w:hAnsi="Calibri"/>
+          <w:i w:val="false"/>
+          <w:iCs w:val="false"/>
+          <w:sz w:val="20"/>
+          <w:szCs w:val="20"/>
+          <w:lang w:val="nb-NO"/>
+        </w:rPr>
+        <w:t>-Døde av drukning</w:t>
       </w:r>
     </w:p>
     <w:p>
@@ -1220,20 +1099,7 @@
           <w:szCs w:val="20"/>
           <w:lang w:val="nb-NO"/>
         </w:rPr>
-        <w:t>-</w:t>
-      </w:r>
-      <w:r>
-        <w:rPr>
-          <w:rFonts w:ascii="Calibri" w:hAnsi="Calibri"/>
-          <w:b w:val="false"/>
-          <w:bCs w:val="false"/>
-          <w:i/>
-          <w:iCs/>
-          <w:sz w:val="20"/>
-          <w:szCs w:val="20"/>
-          <w:lang w:val="nb-NO"/>
-        </w:rPr>
-        <w:t>Cynical/Trusting? Cruel</w:t>
+        <w:t>-Cynical/Trusting? Cruel</w:t>
       </w:r>
     </w:p>
     <w:p>
@@ -1295,64 +1161,38 @@
           <w:szCs w:val="20"/>
           <w:lang w:val="nb-NO"/>
         </w:rPr>
-        <w:t>-</w:t>
-      </w:r>
-      <w:r>
-        <w:rPr>
-          <w:rFonts w:ascii="Calibri" w:hAnsi="Calibri"/>
-          <w:b w:val="false"/>
-          <w:bCs w:val="false"/>
-          <w:i w:val="false"/>
-          <w:iCs w:val="false"/>
-          <w:sz w:val="20"/>
-          <w:szCs w:val="20"/>
-          <w:lang w:val="nb-NO"/>
-        </w:rPr>
-        <w:t>Første kona var Alfarin av Alfheim og arva halve Vingulmark.</w:t>
-      </w:r>
-    </w:p>
-    <w:p>
-      <w:pPr>
-        <w:pStyle w:val="Normal"/>
-        <w:bidi w:val="0"/>
-        <w:jc w:val="start"/>
-        <w:rPr>
-          <w:rFonts w:ascii="Calibri" w:hAnsi="Calibri"/>
-          <w:b w:val="false"/>
-          <w:bCs w:val="false"/>
-          <w:i w:val="false"/>
-          <w:i w:val="false"/>
-          <w:iCs w:val="false"/>
-          <w:sz w:val="20"/>
-          <w:szCs w:val="20"/>
-          <w:lang w:val="nb-NO"/>
-        </w:rPr>
-      </w:pPr>
-      <w:r>
-        <w:rPr>
-          <w:rFonts w:ascii="Calibri" w:hAnsi="Calibri"/>
-          <w:b w:val="false"/>
-          <w:bCs w:val="false"/>
-          <w:i w:val="false"/>
-          <w:iCs w:val="false"/>
-          <w:sz w:val="20"/>
-          <w:szCs w:val="20"/>
-          <w:lang w:val="nb-NO"/>
-        </w:rPr>
-        <w:t>-</w:t>
-      </w:r>
-      <w:r>
-        <w:rPr>
-          <w:rFonts w:ascii="Calibri" w:hAnsi="Calibri"/>
-          <w:b w:val="false"/>
-          <w:bCs w:val="false"/>
-          <w:i w:val="false"/>
-          <w:iCs w:val="false"/>
-          <w:sz w:val="20"/>
-          <w:szCs w:val="20"/>
-          <w:lang w:val="nb-NO"/>
-        </w:rPr>
-        <w:t>Sønnen deres var Olaf</w:t>
+        <w:t>-Første kona var Alfarin av Alfheim og arva halve Vingulmark.</w:t>
+      </w:r>
+    </w:p>
+    <w:p>
+      <w:pPr>
+        <w:pStyle w:val="Normal"/>
+        <w:bidi w:val="0"/>
+        <w:jc w:val="start"/>
+        <w:rPr>
+          <w:rFonts w:ascii="Calibri" w:hAnsi="Calibri"/>
+          <w:b w:val="false"/>
+          <w:bCs w:val="false"/>
+          <w:i w:val="false"/>
+          <w:i w:val="false"/>
+          <w:iCs w:val="false"/>
+          <w:sz w:val="20"/>
+          <w:szCs w:val="20"/>
+          <w:lang w:val="nb-NO"/>
+        </w:rPr>
+      </w:pPr>
+      <w:r>
+        <w:rPr>
+          <w:rFonts w:ascii="Calibri" w:hAnsi="Calibri"/>
+          <w:b w:val="false"/>
+          <w:bCs w:val="false"/>
+          <w:i w:val="false"/>
+          <w:iCs w:val="false"/>
+          <w:sz w:val="20"/>
+          <w:szCs w:val="20"/>
+          <w:lang w:val="nb-NO"/>
+        </w:rPr>
+        <w:t>-Sønnen deres var Olaf</w:t>
       </w:r>
     </w:p>
     <w:p>
@@ -1414,64 +1254,38 @@
           <w:szCs w:val="20"/>
           <w:lang w:val="nb-NO"/>
         </w:rPr>
-        <w:t>-</w:t>
-      </w:r>
-      <w:r>
-        <w:rPr>
-          <w:rFonts w:ascii="Calibri" w:hAnsi="Calibri"/>
-          <w:b w:val="false"/>
-          <w:bCs w:val="false"/>
-          <w:i w:val="false"/>
-          <w:iCs w:val="false"/>
-          <w:sz w:val="20"/>
-          <w:szCs w:val="20"/>
-          <w:lang w:val="nb-NO"/>
-        </w:rPr>
-        <w:t>De hadde to sønner, Halfdan og Olaf</w:t>
-      </w:r>
-    </w:p>
-    <w:p>
-      <w:pPr>
-        <w:pStyle w:val="Normal"/>
-        <w:bidi w:val="0"/>
-        <w:jc w:val="start"/>
-        <w:rPr>
-          <w:rFonts w:ascii="Calibri" w:hAnsi="Calibri"/>
-          <w:b w:val="false"/>
-          <w:bCs w:val="false"/>
-          <w:i w:val="false"/>
-          <w:i w:val="false"/>
-          <w:iCs w:val="false"/>
-          <w:sz w:val="20"/>
-          <w:szCs w:val="20"/>
-          <w:lang w:val="nb-NO"/>
-        </w:rPr>
-      </w:pPr>
-      <w:r>
-        <w:rPr>
-          <w:rFonts w:ascii="Calibri" w:hAnsi="Calibri"/>
-          <w:b w:val="false"/>
-          <w:bCs w:val="false"/>
-          <w:i w:val="false"/>
-          <w:iCs w:val="false"/>
-          <w:sz w:val="20"/>
-          <w:szCs w:val="20"/>
-          <w:lang w:val="nb-NO"/>
-        </w:rPr>
-        <w:t>-</w:t>
-      </w:r>
-      <w:r>
-        <w:rPr>
-          <w:rFonts w:ascii="Calibri" w:hAnsi="Calibri"/>
-          <w:b w:val="false"/>
-          <w:bCs w:val="false"/>
-          <w:i w:val="false"/>
-          <w:iCs w:val="false"/>
-          <w:sz w:val="20"/>
-          <w:szCs w:val="20"/>
-          <w:lang w:val="nb-NO"/>
-        </w:rPr>
-        <w:t>Drept på ordre av Åsa sopm hevn for drapet på faren og sønnen Gyrd</w:t>
+        <w:t>-De hadde to sønner, Halfdan og Olaf</w:t>
+      </w:r>
+    </w:p>
+    <w:p>
+      <w:pPr>
+        <w:pStyle w:val="Normal"/>
+        <w:bidi w:val="0"/>
+        <w:jc w:val="start"/>
+        <w:rPr>
+          <w:rFonts w:ascii="Calibri" w:hAnsi="Calibri"/>
+          <w:b w:val="false"/>
+          <w:bCs w:val="false"/>
+          <w:i w:val="false"/>
+          <w:i w:val="false"/>
+          <w:iCs w:val="false"/>
+          <w:sz w:val="20"/>
+          <w:szCs w:val="20"/>
+          <w:lang w:val="nb-NO"/>
+        </w:rPr>
+      </w:pPr>
+      <w:r>
+        <w:rPr>
+          <w:rFonts w:ascii="Calibri" w:hAnsi="Calibri"/>
+          <w:b w:val="false"/>
+          <w:bCs w:val="false"/>
+          <w:i w:val="false"/>
+          <w:iCs w:val="false"/>
+          <w:sz w:val="20"/>
+          <w:szCs w:val="20"/>
+          <w:lang w:val="nb-NO"/>
+        </w:rPr>
+        <w:t>-Drept på ordre av Åsa sopm hevn for drapet på faren og sønnen Gyrd</w:t>
       </w:r>
     </w:p>
     <w:p>
@@ -1563,20 +1377,7 @@
           <w:szCs w:val="20"/>
           <w:lang w:val="nb-NO"/>
         </w:rPr>
-        <w:t xml:space="preserve">Gjeveste, sterkeste og gildeste. </w:t>
-      </w:r>
-      <w:r>
-        <w:rPr>
-          <w:rFonts w:ascii="Calibri" w:hAnsi="Calibri"/>
-          <w:b w:val="false"/>
-          <w:bCs w:val="false"/>
-          <w:i/>
-          <w:iCs/>
-          <w:sz w:val="20"/>
-          <w:szCs w:val="20"/>
-          <w:lang w:val="nb-NO"/>
-        </w:rPr>
-        <w:t>Derfor kalt Geirstadalf</w:t>
+        <w:t>Gjeveste, sterkeste og gildeste. Derfor kalt Geirstadalf</w:t>
       </w:r>
     </w:p>
     <w:p>
@@ -1823,6 +1624,7 @@
       <w:pgNumType w:fmt="decimal"/>
       <w:formProt w:val="false"/>
       <w:textDirection w:val="lrTb"/>
+      <w:docGrid w:type="default" w:linePitch="100" w:charSpace="0"/>
     </w:sectPr>
   </w:body>
 </w:document>
@@ -1842,7 +1644,6 @@
     </w:rPrDefault>
     <w:pPrDefault>
       <w:pPr>
-        <w:widowControl/>
         <w:suppressAutoHyphens w:val="true"/>
       </w:pPr>
     </w:pPrDefault>
@@ -1852,7 +1653,10 @@
     <w:qFormat/>
     <w:pPr>
       <w:widowControl/>
+      <w:suppressAutoHyphens w:val="true"/>
       <w:bidi w:val="0"/>
+      <w:spacing w:before="0" w:after="0"/>
+      <w:jc w:val="start"/>
     </w:pPr>
     <w:rPr>
       <w:rFonts w:ascii="Liberation Serif" w:hAnsi="Liberation Serif" w:eastAsia="NSimSun" w:cs="Lucida Sans"/>

</xml_diff>